<commit_message>
add new files Numpy
</commit_message>
<xml_diff>
--- a/Practical concepts.docx
+++ b/Practical concepts.docx
@@ -31,6 +31,7 @@
           <w:szCs w:val="32"/>
         </w:rPr>
       </w:pPr>
+      <w:proofErr w:type="spellStart"/>
       <w:r>
         <w:rPr>
           <w:b/>
@@ -38,7 +39,17 @@
           <w:sz w:val="32"/>
           <w:szCs w:val="32"/>
         </w:rPr>
-        <w:t>Numpy Functions:</w:t>
+        <w:t>Numpy</w:t>
+      </w:r>
+      <w:proofErr w:type="spellEnd"/>
+      <w:r>
+        <w:rPr>
+          <w:b/>
+          <w:bCs/>
+          <w:sz w:val="32"/>
+          <w:szCs w:val="32"/>
+        </w:rPr>
+        <w:t xml:space="preserve"> Functions:</w:t>
       </w:r>
     </w:p>
     <w:p>
@@ -84,7 +95,15 @@
         <w:pStyle w:val="ListParagraph"/>
       </w:pPr>
       <w:r>
-        <w:t xml:space="preserve">            np.arrange(Start Val, End/ Stop Val, steps).</w:t>
+        <w:t xml:space="preserve">            </w:t>
+      </w:r>
+      <w:proofErr w:type="spellStart"/>
+      <w:r>
+        <w:t>np.arrange</w:t>
+      </w:r>
+      <w:proofErr w:type="spellEnd"/>
+      <w:r>
+        <w:t>(Start Val, End/ Stop Val, steps).</w:t>
       </w:r>
     </w:p>
     <w:p>
@@ -111,25 +130,7 @@
           <w:sz w:val="28"/>
           <w:szCs w:val="28"/>
         </w:rPr>
-        <w:t>reshape</w:t>
-      </w:r>
-      <w:r>
-        <w:rPr>
-          <w:b/>
-          <w:bCs/>
-          <w:sz w:val="28"/>
-          <w:szCs w:val="28"/>
-        </w:rPr>
-        <w:t>():</w:t>
-      </w:r>
-      <w:r>
-        <w:rPr>
-          <w:b/>
-          <w:bCs/>
-          <w:sz w:val="28"/>
-          <w:szCs w:val="28"/>
-        </w:rPr>
-        <w:t xml:space="preserve"> </w:t>
+        <w:t xml:space="preserve">reshape(): </w:t>
       </w:r>
       <w:r>
         <w:t>This function is used to convert the single dimension array into 2</w:t>
@@ -221,10 +222,7 @@
         <w:t xml:space="preserve">: </w:t>
       </w:r>
       <w:r>
-        <w:t>This</w:t>
-      </w:r>
-      <w:r>
-        <w:t xml:space="preserve"> function is used to convert the multi dimension into 1-dimension array.</w:t>
+        <w:t>This function is used to convert the multi dimension into 1-dimension array.</w:t>
       </w:r>
     </w:p>
     <w:p>
@@ -267,11 +265,24 @@
         <w:t xml:space="preserve">: </w:t>
       </w:r>
       <w:r>
-        <w:t>This</w:t>
-      </w:r>
-      <w:r>
-        <w:t xml:space="preserve"> function is used to convert the rows into columns</w:t>
-      </w:r>
+        <w:t>This function is used to convert the rows into columns</w:t>
+      </w:r>
+      <w:r>
+        <w:t>.</w:t>
+      </w:r>
+    </w:p>
+    <w:p>
+      <w:pPr>
+        <w:pStyle w:val="ListParagraph"/>
+        <w:numPr>
+          <w:ilvl w:val="0"/>
+          <w:numId w:val="1"/>
+        </w:numPr>
+        <w:rPr>
+          <w:sz w:val="20"/>
+          <w:szCs w:val="20"/>
+        </w:rPr>
+      </w:pPr>
     </w:p>
     <w:sectPr>
       <w:pgSz w:w="12240" w:h="15840"/>

</xml_diff>

<commit_message>
Add- How to create DataFrames in Pandas
</commit_message>
<xml_diff>
--- a/Practical concepts.docx
+++ b/Practical concepts.docx
@@ -31,6 +31,7 @@
           <w:szCs w:val="32"/>
         </w:rPr>
       </w:pPr>
+      <w:proofErr w:type="spellStart"/>
       <w:r>
         <w:rPr>
           <w:b/>
@@ -38,7 +39,17 @@
           <w:sz w:val="32"/>
           <w:szCs w:val="32"/>
         </w:rPr>
-        <w:t>Numpy Functions:</w:t>
+        <w:t>Numpy</w:t>
+      </w:r>
+      <w:proofErr w:type="spellEnd"/>
+      <w:r>
+        <w:rPr>
+          <w:b/>
+          <w:bCs/>
+          <w:sz w:val="32"/>
+          <w:szCs w:val="32"/>
+        </w:rPr>
+        <w:t xml:space="preserve"> Functions:</w:t>
       </w:r>
     </w:p>
     <w:p>
@@ -84,7 +95,15 @@
         <w:pStyle w:val="ListParagraph"/>
       </w:pPr>
       <w:r>
-        <w:t xml:space="preserve">            np.arrange(Start Val, End/ Stop Val, steps).</w:t>
+        <w:t xml:space="preserve">            </w:t>
+      </w:r>
+      <w:proofErr w:type="spellStart"/>
+      <w:r>
+        <w:t>np.arrange</w:t>
+      </w:r>
+      <w:proofErr w:type="spellEnd"/>
+      <w:r>
+        <w:t>(Start Val, End/ Stop Val, steps).</w:t>
       </w:r>
     </w:p>
     <w:p>
@@ -351,7 +370,15 @@
         <w:spacing w:after="0" w:line="240" w:lineRule="auto"/>
       </w:pPr>
       <w:r>
-        <w:t>A fast and efficient DataFrame Object for data manipulation.</w:t>
+        <w:t xml:space="preserve">A fast and efficient </w:t>
+      </w:r>
+      <w:proofErr w:type="spellStart"/>
+      <w:r>
+        <w:t>DataFrame</w:t>
+      </w:r>
+      <w:proofErr w:type="spellEnd"/>
+      <w:r>
+        <w:t xml:space="preserve"> Object for data manipulation.</w:t>
       </w:r>
     </w:p>
     <w:p>
@@ -665,6 +692,7 @@
           <w:numId w:val="4"/>
         </w:numPr>
       </w:pPr>
+      <w:proofErr w:type="spellStart"/>
       <w:r>
         <w:rPr>
           <w:b/>
@@ -674,6 +702,7 @@
         </w:rPr>
         <w:t>DataFrame</w:t>
       </w:r>
+      <w:proofErr w:type="spellEnd"/>
       <w:r>
         <w:rPr>
           <w:b/>
@@ -888,9 +917,40 @@
           <w:sz w:val="30"/>
           <w:szCs w:val="30"/>
         </w:rPr>
-        <w:t xml:space="preserve"> VS Numpy:</w:t>
-      </w:r>
-    </w:p>
+        <w:t xml:space="preserve"> VS </w:t>
+      </w:r>
+      <w:proofErr w:type="spellStart"/>
+      <w:r>
+        <w:rPr>
+          <w:b/>
+          <w:bCs/>
+          <w:sz w:val="30"/>
+          <w:szCs w:val="30"/>
+        </w:rPr>
+        <w:t>Numpy</w:t>
+      </w:r>
+      <w:proofErr w:type="spellEnd"/>
+      <w:r>
+        <w:rPr>
+          <w:b/>
+          <w:bCs/>
+          <w:sz w:val="30"/>
+          <w:szCs w:val="30"/>
+        </w:rPr>
+        <w:t>:</w:t>
+      </w:r>
+    </w:p>
+    <w:p>
+      <w:proofErr w:type="spellStart"/>
+      <w:r>
+        <w:t>Numpy</w:t>
+      </w:r>
+      <w:proofErr w:type="spellEnd"/>
+      <w:r>
+        <w:t xml:space="preserve"> array is used for the implementation of Pandas data objects.</w:t>
+      </w:r>
+    </w:p>
+    <w:p/>
     <w:p>
       <w:pPr>
         <w:pStyle w:val="ListParagraph"/>

</xml_diff>

<commit_message>
How to read CSV file Added
</commit_message>
<xml_diff>
--- a/Practical concepts.docx
+++ b/Practical concepts.docx
@@ -31,7 +31,6 @@
           <w:szCs w:val="32"/>
         </w:rPr>
       </w:pPr>
-      <w:proofErr w:type="spellStart"/>
       <w:r>
         <w:rPr>
           <w:b/>
@@ -39,17 +38,7 @@
           <w:sz w:val="32"/>
           <w:szCs w:val="32"/>
         </w:rPr>
-        <w:t>Numpy</w:t>
-      </w:r>
-      <w:proofErr w:type="spellEnd"/>
-      <w:r>
-        <w:rPr>
-          <w:b/>
-          <w:bCs/>
-          <w:sz w:val="32"/>
-          <w:szCs w:val="32"/>
-        </w:rPr>
-        <w:t xml:space="preserve"> Functions:</w:t>
+        <w:t>Numpy Functions:</w:t>
       </w:r>
     </w:p>
     <w:p>
@@ -95,15 +84,7 @@
         <w:pStyle w:val="ListParagraph"/>
       </w:pPr>
       <w:r>
-        <w:t xml:space="preserve">            </w:t>
-      </w:r>
-      <w:proofErr w:type="spellStart"/>
-      <w:r>
-        <w:t>np.arrange</w:t>
-      </w:r>
-      <w:proofErr w:type="spellEnd"/>
-      <w:r>
-        <w:t>(Start Val, End/ Stop Val, steps).</w:t>
+        <w:t xml:space="preserve">            np.arrange(Start Val, End/ Stop Val, steps).</w:t>
       </w:r>
     </w:p>
     <w:p>
@@ -370,15 +351,7 @@
         <w:spacing w:after="0" w:line="240" w:lineRule="auto"/>
       </w:pPr>
       <w:r>
-        <w:t xml:space="preserve">A fast and efficient </w:t>
-      </w:r>
-      <w:proofErr w:type="spellStart"/>
-      <w:r>
-        <w:t>DataFrame</w:t>
-      </w:r>
-      <w:proofErr w:type="spellEnd"/>
-      <w:r>
-        <w:t xml:space="preserve"> Object for data manipulation.</w:t>
+        <w:t>A fast and efficient DataFrame Object for data manipulation.</w:t>
       </w:r>
     </w:p>
     <w:p>
@@ -534,13 +507,7 @@
       </w:pPr>
       <w:r>
         <w:lastRenderedPageBreak/>
-        <w:t xml:space="preserve">To fill the missing values, if the millions of data to </w:t>
-      </w:r>
-      <w:r>
-        <w:t>manually is impossible</w:t>
-      </w:r>
-      <w:r>
-        <w:t xml:space="preserve"> through Excell. So, we use the Pandas libraries.</w:t>
+        <w:t>To fill the missing values, if the millions of data to manually is impossible through Excell. So, we use the Pandas libraries.</w:t>
       </w:r>
     </w:p>
     <w:p>
@@ -692,7 +659,6 @@
           <w:numId w:val="4"/>
         </w:numPr>
       </w:pPr>
-      <w:proofErr w:type="spellStart"/>
       <w:r>
         <w:rPr>
           <w:b/>
@@ -702,7 +668,6 @@
         </w:rPr>
         <w:t>DataFrame</w:t>
       </w:r>
-      <w:proofErr w:type="spellEnd"/>
       <w:r>
         <w:rPr>
           <w:b/>
@@ -889,11 +854,6 @@
     </w:p>
     <w:p>
       <w:pPr>
-        <w:pStyle w:val="ListParagraph"/>
-      </w:pPr>
-    </w:p>
-    <w:p>
-      <w:pPr>
         <w:rPr>
           <w:b/>
           <w:bCs/>
@@ -917,40 +877,34 @@
           <w:sz w:val="30"/>
           <w:szCs w:val="30"/>
         </w:rPr>
-        <w:t xml:space="preserve"> VS </w:t>
-      </w:r>
-      <w:proofErr w:type="spellStart"/>
-      <w:r>
-        <w:rPr>
-          <w:b/>
-          <w:bCs/>
-          <w:sz w:val="30"/>
-          <w:szCs w:val="30"/>
-        </w:rPr>
-        <w:t>Numpy</w:t>
-      </w:r>
-      <w:proofErr w:type="spellEnd"/>
-      <w:r>
-        <w:rPr>
-          <w:b/>
-          <w:bCs/>
-          <w:sz w:val="30"/>
-          <w:szCs w:val="30"/>
-        </w:rPr>
-        <w:t>:</w:t>
-      </w:r>
-    </w:p>
-    <w:p>
-      <w:proofErr w:type="spellStart"/>
-      <w:r>
-        <w:t>Numpy</w:t>
-      </w:r>
-      <w:proofErr w:type="spellEnd"/>
-      <w:r>
-        <w:t xml:space="preserve"> array is used for the implementation of Pandas data objects.</w:t>
+        <w:t xml:space="preserve"> VS Numpy:</w:t>
+      </w:r>
+    </w:p>
+    <w:p>
+      <w:r>
+        <w:t>Numpy array is used for the implementation of Pandas data objects.</w:t>
       </w:r>
     </w:p>
     <w:p/>
+    <w:p>
+      <w:pPr>
+        <w:rPr>
+          <w:b/>
+          <w:bCs/>
+          <w:sz w:val="36"/>
+          <w:szCs w:val="36"/>
+        </w:rPr>
+      </w:pPr>
+      <w:r>
+        <w:rPr>
+          <w:b/>
+          <w:bCs/>
+          <w:sz w:val="36"/>
+          <w:szCs w:val="36"/>
+        </w:rPr>
+        <w:t>How to reads CSV file  in Pandas?</w:t>
+      </w:r>
+    </w:p>
     <w:p>
       <w:pPr>
         <w:pStyle w:val="ListParagraph"/>
@@ -2216,6 +2170,7 @@
   <w:style w:type="character" w:default="1" w:styleId="DefaultParagraphFont">
     <w:name w:val="Default Paragraph Font"/>
     <w:uiPriority w:val="1"/>
+    <w:semiHidden/>
     <w:unhideWhenUsed/>
   </w:style>
   <w:style w:type="table" w:default="1" w:styleId="TableNormal">

</xml_diff>